<commit_message>
Move files to parent folder
</commit_message>
<xml_diff>
--- a/Planning/User_Story.docx
+++ b/Planning/User_Story.docx
@@ -692,6 +692,71 @@
       <w:tr>
         <w:tc>
           <w:tcPr>
+            <w:tcW w:w="2665" w:type="dxa"/>
+          </w:tcPr>
+          <w:p>
+            <w:pPr>
+              <w:jc w:val="center"/>
+              <w:rPr>
+                <w:sz w:val="32"/>
+                <w:szCs w:val="32"/>
+              </w:rPr>
+            </w:pPr>
+            <w:r>
+              <w:rPr>
+                <w:sz w:val="32"/>
+                <w:szCs w:val="32"/>
+              </w:rPr>
+              <w:t>Developer</w:t>
+            </w:r>
+          </w:p>
+        </w:tc>
+        <w:tc>
+          <w:tcPr>
+            <w:tcW w:w="3743" w:type="dxa"/>
+          </w:tcPr>
+          <w:p>
+            <w:pPr>
+              <w:jc w:val="center"/>
+              <w:rPr>
+                <w:sz w:val="32"/>
+                <w:szCs w:val="32"/>
+              </w:rPr>
+            </w:pPr>
+            <w:r>
+              <w:rPr>
+                <w:sz w:val="32"/>
+                <w:szCs w:val="32"/>
+              </w:rPr>
+              <w:t>To provide input validation for “add category”, “add transaction”, “register/login user” for client, server and database</w:t>
+            </w:r>
+          </w:p>
+        </w:tc>
+        <w:tc>
+          <w:tcPr>
+            <w:tcW w:w="2608" w:type="dxa"/>
+          </w:tcPr>
+          <w:p>
+            <w:pPr>
+              <w:jc w:val="center"/>
+              <w:rPr>
+                <w:sz w:val="32"/>
+                <w:szCs w:val="32"/>
+              </w:rPr>
+            </w:pPr>
+            <w:r>
+              <w:rPr>
+                <w:sz w:val="32"/>
+                <w:szCs w:val="32"/>
+              </w:rPr>
+              <w:t>Security</w:t>
+            </w:r>
+          </w:p>
+        </w:tc>
+      </w:tr>
+      <w:tr>
+        <w:tc>
+          <w:tcPr>
             <w:tcW w:w="9016" w:type="dxa"/>
             <w:gridSpan w:val="3"/>
             <w:shd w:val="clear" w:color="auto" w:fill="F2F2F2" w:themeFill="background1" w:themeFillShade="F2"/>
@@ -939,6 +1004,7 @@
                 <w:sz w:val="32"/>
                 <w:szCs w:val="32"/>
               </w:rPr>
+              <w:lastRenderedPageBreak/>
               <w:t>User</w:t>
             </w:r>
           </w:p>
@@ -1141,7 +1207,6 @@
                 <w:sz w:val="32"/>
                 <w:szCs w:val="32"/>
               </w:rPr>
-              <w:lastRenderedPageBreak/>
               <w:t>Developer</w:t>
             </w:r>
           </w:p>
@@ -14151,7 +14216,7 @@
         <v:path o:extrusionok="f" gradientshapeok="t" o:connecttype="rect"/>
         <o:lock v:ext="edit" aspectratio="t"/>
       </v:shapetype>
-      <v:shape id="_x0000_i1062" type="#_x0000_t75" style="width:11.25pt;height:11.25pt" o:bullet="t">
+      <v:shape id="_x0000_i1070" type="#_x0000_t75" style="width:11.25pt;height:11.25pt" o:bullet="t">
         <v:imagedata r:id="rId1" o:title="mso1ADF"/>
       </v:shape>
     </w:pict>

</xml_diff>

<commit_message>
Finalise README.md with all chapters, images and codes
</commit_message>
<xml_diff>
--- a/Planning/User_Story.docx
+++ b/Planning/User_Story.docx
@@ -1622,6 +1622,7 @@
       </w:pPr>
       <w:r>
         <w:rPr>
+          <w:noProof/>
           <w:sz w:val="32"/>
           <w:szCs w:val="32"/>
         </w:rPr>
@@ -8843,9 +8844,6 @@
                             <w:r>
                               <w:t>Profile</w:t>
                             </w:r>
-                            <w:r>
-                              <w:t xml:space="preserve"> (Icebox)</w:t>
-                            </w:r>
                           </w:p>
                         </w:txbxContent>
                       </wps:txbx>
@@ -8878,9 +8876,6 @@
                       </w:pPr>
                       <w:r>
                         <w:t>Profile</w:t>
-                      </w:r>
-                      <w:r>
-                        <w:t xml:space="preserve"> (Icebox)</w:t>
                       </w:r>
                     </w:p>
                   </w:txbxContent>
@@ -8967,28 +8962,7 @@
                                 <w:sz w:val="18"/>
                                 <w:szCs w:val="18"/>
                               </w:rPr>
-                              <w:t>A</w:t>
-                            </w:r>
-                            <w:r>
-                              <w:rPr>
-                                <w:sz w:val="18"/>
-                                <w:szCs w:val="18"/>
-                              </w:rPr>
-                              <w:t>dd/Amend</w:t>
-                            </w:r>
-                            <w:r>
-                              <w:rPr>
-                                <w:sz w:val="18"/>
-                                <w:szCs w:val="18"/>
-                              </w:rPr>
-                              <w:t>/Del</w:t>
-                            </w:r>
-                            <w:r>
-                              <w:rPr>
-                                <w:sz w:val="18"/>
-                                <w:szCs w:val="18"/>
-                              </w:rPr>
-                              <w:t xml:space="preserve"> Categories</w:t>
+                              <w:t>Categories</w:t>
                             </w:r>
                           </w:p>
                         </w:txbxContent>
@@ -9029,28 +9003,7 @@
                           <w:sz w:val="18"/>
                           <w:szCs w:val="18"/>
                         </w:rPr>
-                        <w:t>A</w:t>
-                      </w:r>
-                      <w:r>
-                        <w:rPr>
-                          <w:sz w:val="18"/>
-                          <w:szCs w:val="18"/>
-                        </w:rPr>
-                        <w:t>dd/Amend</w:t>
-                      </w:r>
-                      <w:r>
-                        <w:rPr>
-                          <w:sz w:val="18"/>
-                          <w:szCs w:val="18"/>
-                        </w:rPr>
-                        <w:t>/Del</w:t>
-                      </w:r>
-                      <w:r>
-                        <w:rPr>
-                          <w:sz w:val="18"/>
-                          <w:szCs w:val="18"/>
-                        </w:rPr>
-                        <w:t xml:space="preserve"> Categories</w:t>
+                        <w:t>Categories</w:t>
                       </w:r>
                     </w:p>
                   </w:txbxContent>
@@ -9129,7 +9082,7 @@
                               <w:jc w:val="center"/>
                             </w:pPr>
                             <w:r>
-                              <w:t>Transactions</w:t>
+                              <w:t>Log Out</w:t>
                             </w:r>
                           </w:p>
                         </w:txbxContent>
@@ -9162,7 +9115,7 @@
                         <w:jc w:val="center"/>
                       </w:pPr>
                       <w:r>
-                        <w:t>Transactions</w:t>
+                        <w:t>Log Out</w:t>
                       </w:r>
                     </w:p>
                   </w:txbxContent>
@@ -9249,14 +9202,7 @@
                                 <w:sz w:val="18"/>
                                 <w:szCs w:val="18"/>
                               </w:rPr>
-                              <w:t>Add</w:t>
-                            </w:r>
-                            <w:r>
-                              <w:rPr>
-                                <w:sz w:val="18"/>
-                                <w:szCs w:val="18"/>
-                              </w:rPr>
-                              <w:t xml:space="preserve"> Transactions</w:t>
+                              <w:t>Transactions</w:t>
                             </w:r>
                           </w:p>
                         </w:txbxContent>
@@ -9297,14 +9243,7 @@
                           <w:sz w:val="18"/>
                           <w:szCs w:val="18"/>
                         </w:rPr>
-                        <w:t>Add</w:t>
-                      </w:r>
-                      <w:r>
-                        <w:rPr>
-                          <w:sz w:val="18"/>
-                          <w:szCs w:val="18"/>
-                        </w:rPr>
-                        <w:t xml:space="preserve"> Transactions</w:t>
+                        <w:t>Transactions</w:t>
                       </w:r>
                     </w:p>
                   </w:txbxContent>
@@ -14216,7 +14155,7 @@
         <v:path o:extrusionok="f" gradientshapeok="t" o:connecttype="rect"/>
         <o:lock v:ext="edit" aspectratio="t"/>
       </v:shapetype>
-      <v:shape id="_x0000_i1070" type="#_x0000_t75" style="width:11.25pt;height:11.25pt" o:bullet="t">
+      <v:shape id="_x0000_i1064" type="#_x0000_t75" style="width:11.25pt;height:11.25pt" o:bullet="t">
         <v:imagedata r:id="rId1" o:title="mso1ADF"/>
       </v:shape>
     </w:pict>

</xml_diff>